<commit_message>
Update 8-10-2019. Chieu T3
</commit_message>
<xml_diff>
--- a/Mau_Bao_Cao/Nhom_2_tuan_1.docx
+++ b/Mau_Bao_Cao/Nhom_2_tuan_1.docx
@@ -17,7 +17,7 @@
           <w:sz w:val="44"/>
           <w:szCs w:val="44"/>
         </w:rPr>
-        <w:t>(</w:t>
+        <w:t>BÁO CÁO</w:t>
       </w:r>
       <w:r>
         <w:rPr>
@@ -25,23 +25,7 @@
           <w:sz w:val="44"/>
           <w:szCs w:val="44"/>
         </w:rPr>
-        <w:t>MẪU BÁO CÁO</w:t>
-      </w:r>
-      <w:r>
-        <w:rPr>
-          <w:b/>
-          <w:sz w:val="44"/>
-          <w:szCs w:val="44"/>
-        </w:rPr>
         <w:t xml:space="preserve"> TUẦN</w:t>
-      </w:r>
-      <w:r>
-        <w:rPr>
-          <w:b/>
-          <w:sz w:val="44"/>
-          <w:szCs w:val="44"/>
-        </w:rPr>
-        <w:t>)</w:t>
       </w:r>
     </w:p>
     <w:p>
@@ -161,6 +145,8 @@
         </w:rPr>
         <w:t>.doc</w:t>
       </w:r>
+      <w:bookmarkStart w:id="0" w:name="_GoBack"/>
+      <w:bookmarkEnd w:id="0"/>
     </w:p>
     <w:p>
       <w:pPr>
@@ -227,15 +213,7 @@
           <w:sz w:val="26"/>
           <w:szCs w:val="26"/>
         </w:rPr>
-        <w:t>110117051</w:t>
-      </w:r>
-      <w:r>
-        <w:rPr>
-          <w:rFonts w:ascii="Times New Roman" w:hAnsi="Times New Roman" w:cs="Times New Roman"/>
-          <w:sz w:val="26"/>
-          <w:szCs w:val="26"/>
-        </w:rPr>
-        <w:t xml:space="preserve"> – Đổ Trọng Hảo </w:t>
+        <w:t xml:space="preserve">110117051 – Đổ Trọng Hảo </w:t>
       </w:r>
     </w:p>
     <w:p>
@@ -449,8 +427,6 @@
             <w:r>
               <w:t>Người chịu trách nhiệm hướng dẫn sinh viên nơi thực tập.</w:t>
             </w:r>
-            <w:bookmarkStart w:id="0" w:name="_GoBack"/>
-            <w:bookmarkEnd w:id="0"/>
           </w:p>
           <w:p>
             <w:pPr>
@@ -1816,7 +1792,7 @@
   <a:extraClrSchemeLst/>
   <a:extLst>
     <a:ext uri="{05A4C25C-085E-4340-85A3-A5531E510DB2}">
-      <thm15:themeFamily xmlns:thm15="http://schemas.microsoft.com/office/thememl/2012/main" xmlns="" name="Office Theme" id="{62F939B6-93AF-4DB8-9C6B-D6C7DFDC589F}" vid="{4A3C46E8-61CC-4603-A589-7422A47A8E4A}"/>
+      <thm15:themeFamily xmlns="" xmlns:thm15="http://schemas.microsoft.com/office/thememl/2012/main" name="Office Theme" id="{62F939B6-93AF-4DB8-9C6B-D6C7DFDC589F}" vid="{4A3C46E8-61CC-4603-A589-7422A47A8E4A}"/>
     </a:ext>
   </a:extLst>
 </a:theme>

</xml_diff>